<commit_message>
Add cep e usuarioNet
Add cep e usuarioNet
</commit_message>
<xml_diff>
--- a/QA/QA - Conteudo.docx
+++ b/QA/QA - Conteudo.docx
@@ -60,10 +60,7 @@
         <w:jc w:val="center"/>
       </w:pPr>
       <w:r>
-        <w:t xml:space="preserve">-------------------------------- Aula 2 </w:t>
-      </w:r>
-      <w:r>
-        <w:t>--------------------------------</w:t>
+        <w:t>-------------------------------- Aula 2 --------------------------------</w:t>
       </w:r>
     </w:p>
     <w:p/>
@@ -153,13 +150,8 @@
         </w:numPr>
       </w:pPr>
       <w:r>
-        <w:t>Front-</w:t>
-      </w:r>
-      <w:proofErr w:type="spellStart"/>
-      <w:r>
-        <w:t>End</w:t>
-      </w:r>
-      <w:proofErr w:type="spellEnd"/>
+        <w:t>Front-End</w:t>
+      </w:r>
     </w:p>
     <w:p>
       <w:pPr>
@@ -170,13 +162,8 @@
         </w:numPr>
       </w:pPr>
       <w:r>
-        <w:t>Back-</w:t>
-      </w:r>
-      <w:proofErr w:type="spellStart"/>
-      <w:r>
-        <w:t>End</w:t>
-      </w:r>
-      <w:proofErr w:type="spellEnd"/>
+        <w:t>Back-End</w:t>
+      </w:r>
     </w:p>
     <w:p>
       <w:pPr>
@@ -557,15 +544,8 @@
         <w:t>Confirmação de dados:</w:t>
       </w:r>
     </w:p>
-    <w:p>
-      <w:pPr>
-        <w:pStyle w:val="PargrafodaLista"/>
-        <w:numPr>
-          <w:ilvl w:val="2"/>
-          <w:numId w:val="1"/>
-        </w:numPr>
-      </w:pPr>
-    </w:p>
+    <w:p/>
+    <w:p/>
     <w:sectPr>
       <w:pgSz w:w="11906" w:h="16838"/>
       <w:pgMar w:top="1417" w:right="1701" w:bottom="1417" w:left="1701" w:header="708" w:footer="708" w:gutter="0"/>

</xml_diff>